<commit_message>
Doc Planejamento e Acompanhamento 0.2
</commit_message>
<xml_diff>
--- a/nahara/Documento de Planejamento e Acompanhamento.docx
+++ b/nahara/Documento de Planejamento e Acompanhamento.docx
@@ -137,13 +137,13 @@
               <w:rPr>
                 <w:szCs w:val="24"/>
               </w:rPr>
-              <w:t>02</w:t>
+              <w:t>02/05</w:t>
             </w:r>
             <w:r>
               <w:rPr>
                 <w:szCs w:val="24"/>
               </w:rPr>
-              <w:t>/04/2016</w:t>
+              <w:t>/2016</w:t>
             </w:r>
           </w:p>
         </w:tc>
@@ -180,6 +180,86 @@
                 <w:szCs w:val="24"/>
               </w:rPr>
               <w:t>Calculo Ponto de Função</w:t>
+            </w:r>
+          </w:p>
+        </w:tc>
+        <w:tc>
+          <w:tcPr>
+            <w:tcW w:w="2254" w:type="dxa"/>
+          </w:tcPr>
+          <w:p>
+            <w:pPr>
+              <w:rPr>
+                <w:szCs w:val="24"/>
+              </w:rPr>
+            </w:pPr>
+            <w:r>
+              <w:rPr>
+                <w:szCs w:val="24"/>
+              </w:rPr>
+              <w:t>Nahara</w:t>
+            </w:r>
+          </w:p>
+        </w:tc>
+      </w:tr>
+      <w:tr>
+        <w:tc>
+          <w:tcPr>
+            <w:tcW w:w="2254" w:type="dxa"/>
+          </w:tcPr>
+          <w:p>
+            <w:pPr>
+              <w:rPr>
+                <w:szCs w:val="24"/>
+              </w:rPr>
+            </w:pPr>
+            <w:r>
+              <w:rPr>
+                <w:szCs w:val="24"/>
+              </w:rPr>
+              <w:t>05/05</w:t>
+            </w:r>
+            <w:r>
+              <w:rPr>
+                <w:szCs w:val="24"/>
+              </w:rPr>
+              <w:t>/2016</w:t>
+            </w:r>
+          </w:p>
+        </w:tc>
+        <w:tc>
+          <w:tcPr>
+            <w:tcW w:w="2254" w:type="dxa"/>
+          </w:tcPr>
+          <w:p>
+            <w:pPr>
+              <w:rPr>
+                <w:szCs w:val="24"/>
+              </w:rPr>
+            </w:pPr>
+            <w:r>
+              <w:rPr>
+                <w:szCs w:val="24"/>
+              </w:rPr>
+              <w:t>0.1</w:t>
+            </w:r>
+          </w:p>
+        </w:tc>
+        <w:tc>
+          <w:tcPr>
+            <w:tcW w:w="2254" w:type="dxa"/>
+          </w:tcPr>
+          <w:p>
+            <w:pPr>
+              <w:rPr>
+                <w:szCs w:val="24"/>
+              </w:rPr>
+            </w:pPr>
+            <w:r>
+              <w:rPr>
+                <w:szCs w:val="24"/>
+              </w:rPr>
+              <w:t>Lista de Riscos</w:t>
             </w:r>
           </w:p>
         </w:tc>
@@ -801,6 +881,7 @@
       <w:pPr>
         <w:rPr>
           <w:b/>
+          <w:lang w:val="en-US"/>
         </w:rPr>
       </w:pPr>
       <w:r>
@@ -828,23 +909,24 @@
       <w:r>
         <w:tab/>
       </w:r>
-      <w:proofErr w:type="gramStart"/>
       <w:r>
         <w:rPr>
           <w:b/>
+          <w:lang w:val="en-US"/>
         </w:rPr>
         <w:t>Total:</w:t>
       </w:r>
       <w:r>
         <w:rPr>
           <w:b/>
+          <w:lang w:val="en-US"/>
         </w:rPr>
         <w:tab/>
       </w:r>
-      <w:proofErr w:type="gramEnd"/>
       <w:r>
         <w:rPr>
           <w:b/>
+          <w:lang w:val="en-US"/>
         </w:rPr>
         <w:tab/>
         <w:t xml:space="preserve">   24</w:t>
@@ -852,12 +934,14 @@
       <w:r>
         <w:rPr>
           <w:b/>
+          <w:lang w:val="en-US"/>
         </w:rPr>
         <w:tab/>
       </w:r>
       <w:r>
         <w:rPr>
           <w:b/>
+          <w:lang w:val="en-US"/>
         </w:rPr>
         <w:tab/>
       </w:r>
@@ -865,87 +949,712 @@
     <w:p>
       <w:pPr>
         <w:ind w:left="2124"/>
-      </w:pPr>
-      <w:r>
-        <w:t>FP = 24 x [ 0,65 + 0,01 x ∑ (</w:t>
+        <w:rPr>
+          <w:lang w:val="en-US"/>
+        </w:rPr>
+      </w:pPr>
+      <w:r>
+        <w:rPr>
+          <w:lang w:val="en-US"/>
+        </w:rPr>
+        <w:t xml:space="preserve">FP = 24 x </w:t>
+      </w:r>
+      <w:proofErr w:type="gramStart"/>
+      <w:r>
+        <w:rPr>
+          <w:lang w:val="en-US"/>
+        </w:rPr>
+        <w:t>[ 0,65</w:t>
+      </w:r>
+      <w:proofErr w:type="gramEnd"/>
+      <w:r>
+        <w:rPr>
+          <w:lang w:val="en-US"/>
+        </w:rPr>
+        <w:t xml:space="preserve"> + 0,01 x ∑ (Fi) ]</w:t>
+      </w:r>
+      <w:r>
+        <w:rPr>
+          <w:lang w:val="en-US"/>
+        </w:rPr>
+        <w:br/>
+      </w:r>
+      <w:r>
+        <w:rPr>
+          <w:lang w:val="en-US"/>
+        </w:rPr>
+        <w:t>Fi = 30</w:t>
+      </w:r>
+      <w:r>
+        <w:rPr>
+          <w:lang w:val="en-US"/>
+        </w:rPr>
+        <w:br/>
+      </w:r>
+      <w:r>
+        <w:rPr>
+          <w:lang w:val="en-US"/>
+        </w:rPr>
+        <w:t>FP = 24 x [0,65 + 0,01x30]</w:t>
+      </w:r>
+      <w:r>
+        <w:rPr>
+          <w:lang w:val="en-US"/>
+        </w:rPr>
+        <w:br/>
+        <w:t>FP= 22,8 ~ 23.</w:t>
+      </w:r>
+    </w:p>
+    <w:p>
+      <w:pPr>
+        <w:pStyle w:val="Ttulo1"/>
+      </w:pPr>
+      <w:r>
+        <w:t>Estimativa</w:t>
+      </w:r>
+      <w:r>
+        <w:t>:</w:t>
+      </w:r>
+    </w:p>
+    <w:p>
+      <w:r>
+        <w:t xml:space="preserve">Esforço: 5FPs/mês </w:t>
+      </w:r>
+    </w:p>
+    <w:p>
+      <w:r>
+        <w:t>Prazo: ~4,2 meses</w:t>
+      </w:r>
+    </w:p>
+    <w:p>
+      <w:r>
+        <w:t>Custo: ~20 mil*</w:t>
+      </w:r>
+      <w:r>
+        <w:br/>
+      </w:r>
+    </w:p>
+    <w:p>
+      <w:r>
+        <w:t>*</w:t>
+      </w:r>
+      <w:r>
+        <w:t xml:space="preserve">Analista de Sistemas em São Paulo - SP média salarial: </w:t>
+      </w:r>
+      <w:r>
+        <w:t>R$ 4.917,16</w:t>
+      </w:r>
+      <w:r>
+        <w:t>. Fonte: CEVIU Guia de Salários. Disponível em: &lt;</w:t>
+      </w:r>
+      <w:r>
+        <w:t>http://www.ceviu.com.br/salario/tabela-pretensao-salarial/cargo/analista-sistemas</w:t>
+      </w:r>
+      <w:r>
+        <w:t>&gt;</w:t>
+      </w:r>
+      <w:r>
+        <w:t>.</w:t>
+      </w:r>
+    </w:p>
+    <w:p/>
+    <w:p/>
+    <w:p/>
+    <w:p/>
+    <w:p/>
+    <w:p>
+      <w:pPr>
+        <w:pStyle w:val="Ttulo1"/>
+      </w:pPr>
+      <w:r>
+        <w:lastRenderedPageBreak/>
+        <w:t>Lista de Riscos:</w:t>
+      </w:r>
+    </w:p>
+    <w:p/>
+    <w:p>
+      <w:pPr>
+        <w:pStyle w:val="Ttulo2"/>
+      </w:pPr>
+      <w:r>
+        <w:tab/>
+        <w:t>Riscos de Projeto:</w:t>
+      </w:r>
+    </w:p>
+    <w:p>
+      <w:pPr>
+        <w:pStyle w:val="PargrafodaLista"/>
+        <w:numPr>
+          <w:ilvl w:val="0"/>
+          <w:numId w:val="3"/>
+        </w:numPr>
+      </w:pPr>
+      <w:r>
+        <w:t xml:space="preserve">1.0 </w:t>
+      </w:r>
+      <w:r>
+        <w:t xml:space="preserve">Desenvolvimento do projeto deve ser completo até </w:t>
+      </w:r>
+      <w:proofErr w:type="gramStart"/>
+      <w:r>
+        <w:t>Julho</w:t>
+      </w:r>
+      <w:proofErr w:type="gramEnd"/>
+      <w:r>
+        <w:t xml:space="preserve"> de 2016</w:t>
+      </w:r>
+    </w:p>
+    <w:p>
+      <w:pPr>
+        <w:pStyle w:val="PargrafodaLista"/>
+        <w:numPr>
+          <w:ilvl w:val="0"/>
+          <w:numId w:val="3"/>
+        </w:numPr>
+      </w:pPr>
+      <w:proofErr w:type="gramStart"/>
+      <w:r>
+        <w:t xml:space="preserve">2.0 </w:t>
+      </w:r>
+      <w:r>
+        <w:t>Não</w:t>
+      </w:r>
+      <w:proofErr w:type="gramEnd"/>
+      <w:r>
+        <w:t xml:space="preserve"> há representante do usuário para revisões do projeto.</w:t>
+      </w:r>
+    </w:p>
+    <w:p/>
+    <w:p>
+      <w:pPr>
+        <w:pStyle w:val="Ttulo2"/>
+        <w:ind w:left="708"/>
+      </w:pPr>
+      <w:r>
+        <w:t>Riscos de Negócio:</w:t>
+      </w:r>
+    </w:p>
+    <w:p>
+      <w:pPr>
+        <w:pStyle w:val="PargrafodaLista"/>
+        <w:numPr>
+          <w:ilvl w:val="0"/>
+          <w:numId w:val="4"/>
+        </w:numPr>
+      </w:pPr>
+      <w:r>
+        <w:t xml:space="preserve">3.0 </w:t>
+      </w:r>
+      <w:r>
+        <w:t xml:space="preserve">Projeto </w:t>
+      </w:r>
+      <w:r>
+        <w:t>apresenta grande concorrência.</w:t>
+      </w:r>
+    </w:p>
+    <w:p/>
+    <w:p>
+      <w:pPr>
+        <w:pStyle w:val="Ttulo1"/>
+      </w:pPr>
+      <w:r>
+        <w:t>Formulários de Risco:</w:t>
+      </w:r>
+    </w:p>
+    <w:p>
+      <w:r>
+        <w:rPr>
+          <w:noProof/>
+          <w:lang w:eastAsia="pt-BR"/>
+        </w:rPr>
+        <mc:AlternateContent>
+          <mc:Choice Requires="wps">
+            <w:drawing>
+              <wp:anchor distT="0" distB="0" distL="114300" distR="114300" simplePos="0" relativeHeight="251659264" behindDoc="0" locked="0" layoutInCell="1" allowOverlap="1" wp14:anchorId="3E70AFB5" wp14:editId="04118A0D">
+                <wp:simplePos x="0" y="0"/>
+                <wp:positionH relativeFrom="margin">
+                  <wp:align>left</wp:align>
+                </wp:positionH>
+                <wp:positionV relativeFrom="paragraph">
+                  <wp:posOffset>199390</wp:posOffset>
+                </wp:positionV>
+                <wp:extent cx="6010275" cy="1952625"/>
+                <wp:effectExtent l="0" t="0" r="28575" b="28575"/>
+                <wp:wrapNone/>
+                <wp:docPr id="1" name="Retângulo 1"/>
+                <wp:cNvGraphicFramePr/>
+                <a:graphic xmlns:a="http://schemas.openxmlformats.org/drawingml/2006/main">
+                  <a:graphicData uri="http://schemas.microsoft.com/office/word/2010/wordprocessingShape">
+                    <wps:wsp>
+                      <wps:cNvSpPr/>
+                      <wps:spPr>
+                        <a:xfrm>
+                          <a:off x="0" y="0"/>
+                          <a:ext cx="6010275" cy="1952625"/>
+                        </a:xfrm>
+                        <a:prstGeom prst="rect">
+                          <a:avLst/>
+                        </a:prstGeom>
+                        <a:noFill/>
+                        <a:ln>
+                          <a:solidFill>
+                            <a:schemeClr val="tx1"/>
+                          </a:solidFill>
+                        </a:ln>
+                      </wps:spPr>
+                      <wps:style>
+                        <a:lnRef idx="2">
+                          <a:schemeClr val="accent6"/>
+                        </a:lnRef>
+                        <a:fillRef idx="1">
+                          <a:schemeClr val="lt1"/>
+                        </a:fillRef>
+                        <a:effectRef idx="0">
+                          <a:schemeClr val="accent6"/>
+                        </a:effectRef>
+                        <a:fontRef idx="minor">
+                          <a:schemeClr val="dk1"/>
+                        </a:fontRef>
+                      </wps:style>
+                      <wps:bodyPr rot="0" spcFirstLastPara="0" vertOverflow="overflow" horzOverflow="overflow" vert="horz" wrap="square" lIns="91440" tIns="45720" rIns="91440" bIns="45720" numCol="1" spcCol="0" rtlCol="0" fromWordArt="0" anchor="ctr" anchorCtr="0" forceAA="0" compatLnSpc="1">
+                        <a:prstTxWarp prst="textNoShape">
+                          <a:avLst/>
+                        </a:prstTxWarp>
+                        <a:noAutofit/>
+                      </wps:bodyPr>
+                    </wps:wsp>
+                  </a:graphicData>
+                </a:graphic>
+              </wp:anchor>
+            </w:drawing>
+          </mc:Choice>
+          <mc:Fallback>
+            <w:pict>
+              <v:rect w14:anchorId="2F5AF8A1" id="Retângulo 1" o:spid="_x0000_s1026" style="position:absolute;margin-left:0;margin-top:15.7pt;width:473.25pt;height:153.75pt;z-index:251659264;visibility:visible;mso-wrap-style:square;mso-wrap-distance-left:9pt;mso-wrap-distance-top:0;mso-wrap-distance-right:9pt;mso-wrap-distance-bottom:0;mso-position-horizontal:left;mso-position-horizontal-relative:margin;mso-position-vertical:absolute;mso-position-vertical-relative:text;v-text-anchor:middle" o:gfxdata="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" filled="f" strokecolor="black [3213]" strokeweight="1pt">
+                <w10:wrap anchorx="margin"/>
+              </v:rect>
+            </w:pict>
+          </mc:Fallback>
+        </mc:AlternateContent>
+      </w:r>
+    </w:p>
+    <w:p>
+      <w:r>
+        <w:t xml:space="preserve">ID: </w:t>
+      </w:r>
+      <w:proofErr w:type="gramStart"/>
+      <w:r>
+        <w:t>1.0  Data</w:t>
+      </w:r>
+      <w:proofErr w:type="gramEnd"/>
+      <w:r>
+        <w:t xml:space="preserve">: 05/05/16  </w:t>
+      </w:r>
+      <w:r>
+        <w:tab/>
       </w:r>
       <w:proofErr w:type="spellStart"/>
       <w:r>
-        <w:t>Fi</w:t>
+        <w:t>Prob</w:t>
       </w:r>
       <w:proofErr w:type="spellEnd"/>
       <w:r>
-        <w:t>) ]</w:t>
-      </w:r>
-      <w:r>
-        <w:br/>
+        <w:t xml:space="preserve">.: Ocasional  </w:t>
+      </w:r>
+      <w:r>
+        <w:tab/>
+        <w:t>Impacto: Moderado</w:t>
+      </w:r>
+    </w:p>
+    <w:p>
+      <w:r>
+        <w:t xml:space="preserve">Descrição: O projeto deve ser entregue e implementado até data limite estabelecida como </w:t>
+      </w:r>
+      <w:proofErr w:type="gramStart"/>
+      <w:r>
+        <w:t>Julho</w:t>
+      </w:r>
+      <w:proofErr w:type="gramEnd"/>
+      <w:r>
+        <w:t xml:space="preserve"> de 2016</w:t>
+      </w:r>
+    </w:p>
+    <w:p>
+      <w:r>
+        <w:t>Mitigação: Tarefas bem distribuídas com boa margem de tempo entre elas.</w:t>
+      </w:r>
+    </w:p>
+    <w:p>
+      <w:r>
+        <w:t>Plano de Contingência: Redução do custo final do projeto como forma de amenizar o atraso na entrega.</w:t>
+      </w:r>
+    </w:p>
+    <w:p>
+      <w:r>
+        <w:t xml:space="preserve">Status: Controlado </w:t>
+      </w:r>
+      <w:r>
+        <w:tab/>
+      </w:r>
+      <w:r>
+        <w:tab/>
+      </w:r>
+      <w:r>
+        <w:tab/>
+      </w:r>
+      <w:r>
+        <w:tab/>
+      </w:r>
+      <w:r>
+        <w:tab/>
+      </w:r>
+      <w:r>
+        <w:tab/>
+        <w:t>Autor: Nahara</w:t>
+      </w:r>
+    </w:p>
+    <w:p>
+      <w:r>
+        <w:rPr>
+          <w:noProof/>
+          <w:lang w:eastAsia="pt-BR"/>
+        </w:rPr>
+        <mc:AlternateContent>
+          <mc:Choice Requires="wps">
+            <w:drawing>
+              <wp:anchor distT="0" distB="0" distL="114300" distR="114300" simplePos="0" relativeHeight="251661312" behindDoc="0" locked="0" layoutInCell="1" allowOverlap="1" wp14:anchorId="20B00D39" wp14:editId="1CF7F4CA">
+                <wp:simplePos x="0" y="0"/>
+                <wp:positionH relativeFrom="margin">
+                  <wp:align>left</wp:align>
+                </wp:positionH>
+                <wp:positionV relativeFrom="paragraph">
+                  <wp:posOffset>200660</wp:posOffset>
+                </wp:positionV>
+                <wp:extent cx="6010275" cy="1952625"/>
+                <wp:effectExtent l="0" t="0" r="28575" b="28575"/>
+                <wp:wrapNone/>
+                <wp:docPr id="2" name="Retângulo 2"/>
+                <wp:cNvGraphicFramePr/>
+                <a:graphic xmlns:a="http://schemas.openxmlformats.org/drawingml/2006/main">
+                  <a:graphicData uri="http://schemas.microsoft.com/office/word/2010/wordprocessingShape">
+                    <wps:wsp>
+                      <wps:cNvSpPr/>
+                      <wps:spPr>
+                        <a:xfrm>
+                          <a:off x="0" y="0"/>
+                          <a:ext cx="6010275" cy="1952625"/>
+                        </a:xfrm>
+                        <a:prstGeom prst="rect">
+                          <a:avLst/>
+                        </a:prstGeom>
+                        <a:noFill/>
+                        <a:ln>
+                          <a:solidFill>
+                            <a:schemeClr val="tx1"/>
+                          </a:solidFill>
+                        </a:ln>
+                      </wps:spPr>
+                      <wps:style>
+                        <a:lnRef idx="2">
+                          <a:schemeClr val="accent6"/>
+                        </a:lnRef>
+                        <a:fillRef idx="1">
+                          <a:schemeClr val="lt1"/>
+                        </a:fillRef>
+                        <a:effectRef idx="0">
+                          <a:schemeClr val="accent6"/>
+                        </a:effectRef>
+                        <a:fontRef idx="minor">
+                          <a:schemeClr val="dk1"/>
+                        </a:fontRef>
+                      </wps:style>
+                      <wps:bodyPr rot="0" spcFirstLastPara="0" vertOverflow="overflow" horzOverflow="overflow" vert="horz" wrap="square" lIns="91440" tIns="45720" rIns="91440" bIns="45720" numCol="1" spcCol="0" rtlCol="0" fromWordArt="0" anchor="ctr" anchorCtr="0" forceAA="0" compatLnSpc="1">
+                        <a:prstTxWarp prst="textNoShape">
+                          <a:avLst/>
+                        </a:prstTxWarp>
+                        <a:noAutofit/>
+                      </wps:bodyPr>
+                    </wps:wsp>
+                  </a:graphicData>
+                </a:graphic>
+              </wp:anchor>
+            </w:drawing>
+          </mc:Choice>
+          <mc:Fallback>
+            <w:pict>
+              <v:rect w14:anchorId="687BD397" id="Retângulo 2" o:spid="_x0000_s1026" style="position:absolute;margin-left:0;margin-top:15.8pt;width:473.25pt;height:153.75pt;z-index:251661312;visibility:visible;mso-wrap-style:square;mso-wrap-distance-left:9pt;mso-wrap-distance-top:0;mso-wrap-distance-right:9pt;mso-wrap-distance-bottom:0;mso-position-horizontal:left;mso-position-horizontal-relative:margin;mso-position-vertical:absolute;mso-position-vertical-relative:text;v-text-anchor:middle" o:gfxdata="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" filled="f" strokecolor="black [3213]" strokeweight="1pt">
+                <w10:wrap anchorx="margin"/>
+              </v:rect>
+            </w:pict>
+          </mc:Fallback>
+        </mc:AlternateContent>
+      </w:r>
+    </w:p>
+    <w:p>
+      <w:r>
+        <w:t xml:space="preserve">ID: </w:t>
+      </w:r>
+      <w:proofErr w:type="gramStart"/>
+      <w:r>
+        <w:t>2</w:t>
+      </w:r>
+      <w:r>
+        <w:t>.0  Data</w:t>
+      </w:r>
+      <w:proofErr w:type="gramEnd"/>
+      <w:r>
+        <w:t xml:space="preserve">: 05/05/16  </w:t>
+      </w:r>
+      <w:r>
+        <w:tab/>
       </w:r>
       <w:proofErr w:type="spellStart"/>
       <w:r>
-        <w:t>Fi</w:t>
+        <w:t>Prob</w:t>
       </w:r>
       <w:proofErr w:type="spellEnd"/>
       <w:r>
-        <w:t xml:space="preserve"> = 30</w:t>
-      </w:r>
-      <w:r>
-        <w:br/>
-      </w:r>
-      <w:r>
-        <w:t>FP = 24 x [0,65 + 0,01x30]</w:t>
-      </w:r>
-      <w:r>
-        <w:br/>
-        <w:t>FP=</w:t>
-      </w:r>
-      <w:r>
-        <w:t xml:space="preserve"> 22,8 ~ 23.</w:t>
-      </w:r>
-    </w:p>
-    <w:p>
-      <w:r>
-        <w:t xml:space="preserve">Esforço: 5FPs/mês </w:t>
-      </w:r>
-    </w:p>
-    <w:p>
-      <w:r>
-        <w:t>Prazo: ~4,2 meses</w:t>
-      </w:r>
-    </w:p>
-    <w:p>
-      <w:r>
-        <w:t>Custo: ~20 mil*</w:t>
-      </w:r>
-      <w:r>
-        <w:br/>
-      </w:r>
-    </w:p>
-    <w:p>
-      <w:r>
-        <w:t>*</w:t>
-      </w:r>
-      <w:r>
-        <w:t xml:space="preserve">Analista de Sistemas em São Paulo - SP média salarial: </w:t>
-      </w:r>
-      <w:r>
-        <w:t>R$ 4.917,16</w:t>
-      </w:r>
-      <w:r>
-        <w:t>. Fonte: CEVIU Guia de Salários. Disponível em: &lt;</w:t>
-      </w:r>
-      <w:r>
-        <w:t>http://www.ceviu.com.br/salario/tabela-pretensao-salarial/cargo/analista-sistemas</w:t>
-      </w:r>
-      <w:r>
-        <w:t>&gt;</w:t>
+        <w:t>.: Remoto</w:t>
+      </w:r>
+      <w:r>
+        <w:t xml:space="preserve"> </w:t>
+      </w:r>
+      <w:r>
+        <w:tab/>
+      </w:r>
+      <w:r>
+        <w:t>Impacto: Moderado</w:t>
+      </w:r>
+    </w:p>
+    <w:p>
+      <w:r>
+        <w:t xml:space="preserve">Descrição: O </w:t>
+      </w:r>
+      <w:r>
+        <w:t>projeto não tem representante do usuário para a performance de testes, ficando à deriva deste apenas na entrega.</w:t>
+      </w:r>
+    </w:p>
+    <w:p>
+      <w:r>
+        <w:t>Mitigação: Apesar de não haver representante do usuário cliente, projeto é testado por terceiros usuários</w:t>
       </w:r>
       <w:r>
         <w:t>.</w:t>
+      </w:r>
+    </w:p>
+    <w:p>
+      <w:r>
+        <w:t>Pla</w:t>
+      </w:r>
+      <w:r>
+        <w:t>no de Contingência: Reparar o que não for do gosto do cliente</w:t>
+      </w:r>
+      <w:r>
+        <w:t>.</w:t>
+      </w:r>
+    </w:p>
+    <w:p>
+      <w:r>
+        <w:t xml:space="preserve">Status: Controlado </w:t>
+      </w:r>
+      <w:r>
+        <w:tab/>
+      </w:r>
+      <w:r>
+        <w:tab/>
+      </w:r>
+      <w:r>
+        <w:tab/>
+      </w:r>
+      <w:r>
+        <w:tab/>
+      </w:r>
+      <w:r>
+        <w:tab/>
+      </w:r>
+      <w:r>
+        <w:tab/>
+        <w:t>Autor: Nahara</w:t>
+      </w:r>
+    </w:p>
+    <w:p>
+      <w:pPr>
+        <w:pStyle w:val="Ttulo1"/>
+      </w:pPr>
+      <w:r>
+        <w:rPr>
+          <w:noProof/>
+          <w:lang w:eastAsia="pt-BR"/>
+        </w:rPr>
+        <mc:AlternateContent>
+          <mc:Choice Requires="wps">
+            <w:drawing>
+              <wp:anchor distT="0" distB="0" distL="114300" distR="114300" simplePos="0" relativeHeight="251663360" behindDoc="0" locked="0" layoutInCell="1" allowOverlap="1" wp14:anchorId="5B498733" wp14:editId="2ED4871F">
+                <wp:simplePos x="0" y="0"/>
+                <wp:positionH relativeFrom="margin">
+                  <wp:align>left</wp:align>
+                </wp:positionH>
+                <wp:positionV relativeFrom="paragraph">
+                  <wp:posOffset>223520</wp:posOffset>
+                </wp:positionV>
+                <wp:extent cx="6010275" cy="1952625"/>
+                <wp:effectExtent l="0" t="0" r="28575" b="28575"/>
+                <wp:wrapNone/>
+                <wp:docPr id="3" name="Retângulo 3"/>
+                <wp:cNvGraphicFramePr/>
+                <a:graphic xmlns:a="http://schemas.openxmlformats.org/drawingml/2006/main">
+                  <a:graphicData uri="http://schemas.microsoft.com/office/word/2010/wordprocessingShape">
+                    <wps:wsp>
+                      <wps:cNvSpPr/>
+                      <wps:spPr>
+                        <a:xfrm>
+                          <a:off x="0" y="0"/>
+                          <a:ext cx="6010275" cy="1952625"/>
+                        </a:xfrm>
+                        <a:prstGeom prst="rect">
+                          <a:avLst/>
+                        </a:prstGeom>
+                        <a:noFill/>
+                        <a:ln>
+                          <a:solidFill>
+                            <a:schemeClr val="tx1"/>
+                          </a:solidFill>
+                        </a:ln>
+                      </wps:spPr>
+                      <wps:style>
+                        <a:lnRef idx="2">
+                          <a:schemeClr val="accent6"/>
+                        </a:lnRef>
+                        <a:fillRef idx="1">
+                          <a:schemeClr val="lt1"/>
+                        </a:fillRef>
+                        <a:effectRef idx="0">
+                          <a:schemeClr val="accent6"/>
+                        </a:effectRef>
+                        <a:fontRef idx="minor">
+                          <a:schemeClr val="dk1"/>
+                        </a:fontRef>
+                      </wps:style>
+                      <wps:bodyPr rot="0" spcFirstLastPara="0" vertOverflow="overflow" horzOverflow="overflow" vert="horz" wrap="square" lIns="91440" tIns="45720" rIns="91440" bIns="45720" numCol="1" spcCol="0" rtlCol="0" fromWordArt="0" anchor="ctr" anchorCtr="0" forceAA="0" compatLnSpc="1">
+                        <a:prstTxWarp prst="textNoShape">
+                          <a:avLst/>
+                        </a:prstTxWarp>
+                        <a:noAutofit/>
+                      </wps:bodyPr>
+                    </wps:wsp>
+                  </a:graphicData>
+                </a:graphic>
+              </wp:anchor>
+            </w:drawing>
+          </mc:Choice>
+          <mc:Fallback>
+            <w:pict>
+              <v:rect w14:anchorId="57366098" id="Retângulo 3" o:spid="_x0000_s1026" style="position:absolute;margin-left:0;margin-top:17.6pt;width:473.25pt;height:153.75pt;z-index:251663360;visibility:visible;mso-wrap-style:square;mso-wrap-distance-left:9pt;mso-wrap-distance-top:0;mso-wrap-distance-right:9pt;mso-wrap-distance-bottom:0;mso-position-horizontal:left;mso-position-horizontal-relative:margin;mso-position-vertical:absolute;mso-position-vertical-relative:text;v-text-anchor:middle" o:gfxdata="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" filled="f" strokecolor="black [3213]" strokeweight="1pt">
+                <w10:wrap anchorx="margin"/>
+              </v:rect>
+            </w:pict>
+          </mc:Fallback>
+        </mc:AlternateContent>
+      </w:r>
+    </w:p>
+    <w:p>
+      <w:r>
+        <w:t xml:space="preserve"> </w:t>
+      </w:r>
+      <w:r>
+        <w:t xml:space="preserve">ID: </w:t>
+      </w:r>
+      <w:proofErr w:type="gramStart"/>
+      <w:r>
+        <w:t>3</w:t>
+      </w:r>
+      <w:r>
+        <w:t>.0  Data</w:t>
+      </w:r>
+      <w:proofErr w:type="gramEnd"/>
+      <w:r>
+        <w:t xml:space="preserve">: 05/05/16  </w:t>
+      </w:r>
+      <w:r>
+        <w:tab/>
+      </w:r>
+      <w:proofErr w:type="spellStart"/>
+      <w:r>
+        <w:t>Prob</w:t>
+      </w:r>
+      <w:proofErr w:type="spellEnd"/>
+      <w:r>
+        <w:t>.: Provável</w:t>
+      </w:r>
+      <w:r>
+        <w:t xml:space="preserve"> </w:t>
+      </w:r>
+      <w:r>
+        <w:tab/>
+      </w:r>
+      <w:r>
+        <w:t>Impacto: Alto</w:t>
+      </w:r>
+    </w:p>
+    <w:p>
+      <w:r>
+        <w:t>Descrição: O pr</w:t>
+      </w:r>
+      <w:r>
+        <w:t>ojeto apresenta funções comuns que já foram desenvolvidas variadas vezes e apresenta muita concorrência</w:t>
+      </w:r>
+      <w:r>
+        <w:t>.</w:t>
+      </w:r>
+    </w:p>
+    <w:p>
+      <w:r>
+        <w:t>Mitigação:</w:t>
+      </w:r>
+      <w:r>
+        <w:t xml:space="preserve"> Projeto focado no agrado do cliente que contratou o desenvolvimento e não nos demais</w:t>
+      </w:r>
+      <w:r>
+        <w:t>.</w:t>
+      </w:r>
+    </w:p>
+    <w:p>
+      <w:r>
+        <w:t>Plano de Contingência:</w:t>
+      </w:r>
+      <w:r>
+        <w:t xml:space="preserve"> Reavaliação do projeto buscando diferencial na concorrência</w:t>
+      </w:r>
+      <w:r>
+        <w:t>.</w:t>
+      </w:r>
+    </w:p>
+    <w:p>
+      <w:r>
+        <w:t xml:space="preserve">Status: Controlado </w:t>
+      </w:r>
+      <w:r>
+        <w:tab/>
+      </w:r>
+      <w:r>
+        <w:tab/>
+      </w:r>
+      <w:r>
+        <w:tab/>
+      </w:r>
+      <w:r>
+        <w:tab/>
+      </w:r>
+      <w:r>
+        <w:tab/>
+      </w:r>
+      <w:r>
+        <w:tab/>
+        <w:t>Autor: Nahara</w:t>
       </w:r>
       <w:bookmarkStart w:id="0" w:name="_GoBack"/>
       <w:bookmarkEnd w:id="0"/>
     </w:p>
-    <w:p/>
     <w:p/>
     <w:sectPr>
       <w:pgSz w:w="11906" w:h="16838"/>
@@ -1071,8 +1780,356 @@
       </w:rPr>
     </w:lvl>
   </w:abstractNum>
+  <w:abstractNum w:abstractNumId="1" w15:restartNumberingAfterBreak="0">
+    <w:nsid w:val="4FAF268F"/>
+    <w:multiLevelType w:val="hybridMultilevel"/>
+    <w:tmpl w:val="FA16B38C"/>
+    <w:lvl w:ilvl="0" w:tplc="04160001">
+      <w:start w:val="1"/>
+      <w:numFmt w:val="bullet"/>
+      <w:lvlText w:val=""/>
+      <w:lvlJc w:val="left"/>
+      <w:pPr>
+        <w:ind w:left="1776" w:hanging="360"/>
+      </w:pPr>
+      <w:rPr>
+        <w:rFonts w:ascii="Symbol" w:hAnsi="Symbol" w:hint="default"/>
+      </w:rPr>
+    </w:lvl>
+    <w:lvl w:ilvl="1" w:tplc="04160003" w:tentative="1">
+      <w:start w:val="1"/>
+      <w:numFmt w:val="bullet"/>
+      <w:lvlText w:val="o"/>
+      <w:lvlJc w:val="left"/>
+      <w:pPr>
+        <w:ind w:left="2496" w:hanging="360"/>
+      </w:pPr>
+      <w:rPr>
+        <w:rFonts w:ascii="Courier New" w:hAnsi="Courier New" w:cs="Courier New" w:hint="default"/>
+      </w:rPr>
+    </w:lvl>
+    <w:lvl w:ilvl="2" w:tplc="04160005" w:tentative="1">
+      <w:start w:val="1"/>
+      <w:numFmt w:val="bullet"/>
+      <w:lvlText w:val=""/>
+      <w:lvlJc w:val="left"/>
+      <w:pPr>
+        <w:ind w:left="3216" w:hanging="360"/>
+      </w:pPr>
+      <w:rPr>
+        <w:rFonts w:ascii="Wingdings" w:hAnsi="Wingdings" w:hint="default"/>
+      </w:rPr>
+    </w:lvl>
+    <w:lvl w:ilvl="3" w:tplc="04160001" w:tentative="1">
+      <w:start w:val="1"/>
+      <w:numFmt w:val="bullet"/>
+      <w:lvlText w:val=""/>
+      <w:lvlJc w:val="left"/>
+      <w:pPr>
+        <w:ind w:left="3936" w:hanging="360"/>
+      </w:pPr>
+      <w:rPr>
+        <w:rFonts w:ascii="Symbol" w:hAnsi="Symbol" w:hint="default"/>
+      </w:rPr>
+    </w:lvl>
+    <w:lvl w:ilvl="4" w:tplc="04160003" w:tentative="1">
+      <w:start w:val="1"/>
+      <w:numFmt w:val="bullet"/>
+      <w:lvlText w:val="o"/>
+      <w:lvlJc w:val="left"/>
+      <w:pPr>
+        <w:ind w:left="4656" w:hanging="360"/>
+      </w:pPr>
+      <w:rPr>
+        <w:rFonts w:ascii="Courier New" w:hAnsi="Courier New" w:cs="Courier New" w:hint="default"/>
+      </w:rPr>
+    </w:lvl>
+    <w:lvl w:ilvl="5" w:tplc="04160005" w:tentative="1">
+      <w:start w:val="1"/>
+      <w:numFmt w:val="bullet"/>
+      <w:lvlText w:val=""/>
+      <w:lvlJc w:val="left"/>
+      <w:pPr>
+        <w:ind w:left="5376" w:hanging="360"/>
+      </w:pPr>
+      <w:rPr>
+        <w:rFonts w:ascii="Wingdings" w:hAnsi="Wingdings" w:hint="default"/>
+      </w:rPr>
+    </w:lvl>
+    <w:lvl w:ilvl="6" w:tplc="04160001" w:tentative="1">
+      <w:start w:val="1"/>
+      <w:numFmt w:val="bullet"/>
+      <w:lvlText w:val=""/>
+      <w:lvlJc w:val="left"/>
+      <w:pPr>
+        <w:ind w:left="6096" w:hanging="360"/>
+      </w:pPr>
+      <w:rPr>
+        <w:rFonts w:ascii="Symbol" w:hAnsi="Symbol" w:hint="default"/>
+      </w:rPr>
+    </w:lvl>
+    <w:lvl w:ilvl="7" w:tplc="04160003" w:tentative="1">
+      <w:start w:val="1"/>
+      <w:numFmt w:val="bullet"/>
+      <w:lvlText w:val="o"/>
+      <w:lvlJc w:val="left"/>
+      <w:pPr>
+        <w:ind w:left="6816" w:hanging="360"/>
+      </w:pPr>
+      <w:rPr>
+        <w:rFonts w:ascii="Courier New" w:hAnsi="Courier New" w:cs="Courier New" w:hint="default"/>
+      </w:rPr>
+    </w:lvl>
+    <w:lvl w:ilvl="8" w:tplc="04160005" w:tentative="1">
+      <w:start w:val="1"/>
+      <w:numFmt w:val="bullet"/>
+      <w:lvlText w:val=""/>
+      <w:lvlJc w:val="left"/>
+      <w:pPr>
+        <w:ind w:left="7536" w:hanging="360"/>
+      </w:pPr>
+      <w:rPr>
+        <w:rFonts w:ascii="Wingdings" w:hAnsi="Wingdings" w:hint="default"/>
+      </w:rPr>
+    </w:lvl>
+  </w:abstractNum>
+  <w:abstractNum w:abstractNumId="2" w15:restartNumberingAfterBreak="0">
+    <w:nsid w:val="650B26EA"/>
+    <w:multiLevelType w:val="hybridMultilevel"/>
+    <w:tmpl w:val="1CC630C2"/>
+    <w:lvl w:ilvl="0" w:tplc="04160001">
+      <w:start w:val="1"/>
+      <w:numFmt w:val="bullet"/>
+      <w:lvlText w:val=""/>
+      <w:lvlJc w:val="left"/>
+      <w:pPr>
+        <w:ind w:left="1740" w:hanging="360"/>
+      </w:pPr>
+      <w:rPr>
+        <w:rFonts w:ascii="Symbol" w:hAnsi="Symbol" w:hint="default"/>
+      </w:rPr>
+    </w:lvl>
+    <w:lvl w:ilvl="1" w:tplc="04160003" w:tentative="1">
+      <w:start w:val="1"/>
+      <w:numFmt w:val="bullet"/>
+      <w:lvlText w:val="o"/>
+      <w:lvlJc w:val="left"/>
+      <w:pPr>
+        <w:ind w:left="2460" w:hanging="360"/>
+      </w:pPr>
+      <w:rPr>
+        <w:rFonts w:ascii="Courier New" w:hAnsi="Courier New" w:cs="Courier New" w:hint="default"/>
+      </w:rPr>
+    </w:lvl>
+    <w:lvl w:ilvl="2" w:tplc="04160005" w:tentative="1">
+      <w:start w:val="1"/>
+      <w:numFmt w:val="bullet"/>
+      <w:lvlText w:val=""/>
+      <w:lvlJc w:val="left"/>
+      <w:pPr>
+        <w:ind w:left="3180" w:hanging="360"/>
+      </w:pPr>
+      <w:rPr>
+        <w:rFonts w:ascii="Wingdings" w:hAnsi="Wingdings" w:hint="default"/>
+      </w:rPr>
+    </w:lvl>
+    <w:lvl w:ilvl="3" w:tplc="04160001" w:tentative="1">
+      <w:start w:val="1"/>
+      <w:numFmt w:val="bullet"/>
+      <w:lvlText w:val=""/>
+      <w:lvlJc w:val="left"/>
+      <w:pPr>
+        <w:ind w:left="3900" w:hanging="360"/>
+      </w:pPr>
+      <w:rPr>
+        <w:rFonts w:ascii="Symbol" w:hAnsi="Symbol" w:hint="default"/>
+      </w:rPr>
+    </w:lvl>
+    <w:lvl w:ilvl="4" w:tplc="04160003" w:tentative="1">
+      <w:start w:val="1"/>
+      <w:numFmt w:val="bullet"/>
+      <w:lvlText w:val="o"/>
+      <w:lvlJc w:val="left"/>
+      <w:pPr>
+        <w:ind w:left="4620" w:hanging="360"/>
+      </w:pPr>
+      <w:rPr>
+        <w:rFonts w:ascii="Courier New" w:hAnsi="Courier New" w:cs="Courier New" w:hint="default"/>
+      </w:rPr>
+    </w:lvl>
+    <w:lvl w:ilvl="5" w:tplc="04160005" w:tentative="1">
+      <w:start w:val="1"/>
+      <w:numFmt w:val="bullet"/>
+      <w:lvlText w:val=""/>
+      <w:lvlJc w:val="left"/>
+      <w:pPr>
+        <w:ind w:left="5340" w:hanging="360"/>
+      </w:pPr>
+      <w:rPr>
+        <w:rFonts w:ascii="Wingdings" w:hAnsi="Wingdings" w:hint="default"/>
+      </w:rPr>
+    </w:lvl>
+    <w:lvl w:ilvl="6" w:tplc="04160001" w:tentative="1">
+      <w:start w:val="1"/>
+      <w:numFmt w:val="bullet"/>
+      <w:lvlText w:val=""/>
+      <w:lvlJc w:val="left"/>
+      <w:pPr>
+        <w:ind w:left="6060" w:hanging="360"/>
+      </w:pPr>
+      <w:rPr>
+        <w:rFonts w:ascii="Symbol" w:hAnsi="Symbol" w:hint="default"/>
+      </w:rPr>
+    </w:lvl>
+    <w:lvl w:ilvl="7" w:tplc="04160003" w:tentative="1">
+      <w:start w:val="1"/>
+      <w:numFmt w:val="bullet"/>
+      <w:lvlText w:val="o"/>
+      <w:lvlJc w:val="left"/>
+      <w:pPr>
+        <w:ind w:left="6780" w:hanging="360"/>
+      </w:pPr>
+      <w:rPr>
+        <w:rFonts w:ascii="Courier New" w:hAnsi="Courier New" w:cs="Courier New" w:hint="default"/>
+      </w:rPr>
+    </w:lvl>
+    <w:lvl w:ilvl="8" w:tplc="04160005" w:tentative="1">
+      <w:start w:val="1"/>
+      <w:numFmt w:val="bullet"/>
+      <w:lvlText w:val=""/>
+      <w:lvlJc w:val="left"/>
+      <w:pPr>
+        <w:ind w:left="7500" w:hanging="360"/>
+      </w:pPr>
+      <w:rPr>
+        <w:rFonts w:ascii="Wingdings" w:hAnsi="Wingdings" w:hint="default"/>
+      </w:rPr>
+    </w:lvl>
+  </w:abstractNum>
+  <w:abstractNum w:abstractNumId="3" w15:restartNumberingAfterBreak="0">
+    <w:nsid w:val="706344CB"/>
+    <w:multiLevelType w:val="hybridMultilevel"/>
+    <w:tmpl w:val="DCFA040C"/>
+    <w:lvl w:ilvl="0" w:tplc="04160001">
+      <w:start w:val="1"/>
+      <w:numFmt w:val="bullet"/>
+      <w:lvlText w:val=""/>
+      <w:lvlJc w:val="left"/>
+      <w:pPr>
+        <w:ind w:left="1020" w:hanging="360"/>
+      </w:pPr>
+      <w:rPr>
+        <w:rFonts w:ascii="Symbol" w:hAnsi="Symbol" w:hint="default"/>
+      </w:rPr>
+    </w:lvl>
+    <w:lvl w:ilvl="1" w:tplc="04160003" w:tentative="1">
+      <w:start w:val="1"/>
+      <w:numFmt w:val="bullet"/>
+      <w:lvlText w:val="o"/>
+      <w:lvlJc w:val="left"/>
+      <w:pPr>
+        <w:ind w:left="1740" w:hanging="360"/>
+      </w:pPr>
+      <w:rPr>
+        <w:rFonts w:ascii="Courier New" w:hAnsi="Courier New" w:cs="Courier New" w:hint="default"/>
+      </w:rPr>
+    </w:lvl>
+    <w:lvl w:ilvl="2" w:tplc="04160005" w:tentative="1">
+      <w:start w:val="1"/>
+      <w:numFmt w:val="bullet"/>
+      <w:lvlText w:val=""/>
+      <w:lvlJc w:val="left"/>
+      <w:pPr>
+        <w:ind w:left="2460" w:hanging="360"/>
+      </w:pPr>
+      <w:rPr>
+        <w:rFonts w:ascii="Wingdings" w:hAnsi="Wingdings" w:hint="default"/>
+      </w:rPr>
+    </w:lvl>
+    <w:lvl w:ilvl="3" w:tplc="04160001" w:tentative="1">
+      <w:start w:val="1"/>
+      <w:numFmt w:val="bullet"/>
+      <w:lvlText w:val=""/>
+      <w:lvlJc w:val="left"/>
+      <w:pPr>
+        <w:ind w:left="3180" w:hanging="360"/>
+      </w:pPr>
+      <w:rPr>
+        <w:rFonts w:ascii="Symbol" w:hAnsi="Symbol" w:hint="default"/>
+      </w:rPr>
+    </w:lvl>
+    <w:lvl w:ilvl="4" w:tplc="04160003" w:tentative="1">
+      <w:start w:val="1"/>
+      <w:numFmt w:val="bullet"/>
+      <w:lvlText w:val="o"/>
+      <w:lvlJc w:val="left"/>
+      <w:pPr>
+        <w:ind w:left="3900" w:hanging="360"/>
+      </w:pPr>
+      <w:rPr>
+        <w:rFonts w:ascii="Courier New" w:hAnsi="Courier New" w:cs="Courier New" w:hint="default"/>
+      </w:rPr>
+    </w:lvl>
+    <w:lvl w:ilvl="5" w:tplc="04160005" w:tentative="1">
+      <w:start w:val="1"/>
+      <w:numFmt w:val="bullet"/>
+      <w:lvlText w:val=""/>
+      <w:lvlJc w:val="left"/>
+      <w:pPr>
+        <w:ind w:left="4620" w:hanging="360"/>
+      </w:pPr>
+      <w:rPr>
+        <w:rFonts w:ascii="Wingdings" w:hAnsi="Wingdings" w:hint="default"/>
+      </w:rPr>
+    </w:lvl>
+    <w:lvl w:ilvl="6" w:tplc="04160001" w:tentative="1">
+      <w:start w:val="1"/>
+      <w:numFmt w:val="bullet"/>
+      <w:lvlText w:val=""/>
+      <w:lvlJc w:val="left"/>
+      <w:pPr>
+        <w:ind w:left="5340" w:hanging="360"/>
+      </w:pPr>
+      <w:rPr>
+        <w:rFonts w:ascii="Symbol" w:hAnsi="Symbol" w:hint="default"/>
+      </w:rPr>
+    </w:lvl>
+    <w:lvl w:ilvl="7" w:tplc="04160003" w:tentative="1">
+      <w:start w:val="1"/>
+      <w:numFmt w:val="bullet"/>
+      <w:lvlText w:val="o"/>
+      <w:lvlJc w:val="left"/>
+      <w:pPr>
+        <w:ind w:left="6060" w:hanging="360"/>
+      </w:pPr>
+      <w:rPr>
+        <w:rFonts w:ascii="Courier New" w:hAnsi="Courier New" w:cs="Courier New" w:hint="default"/>
+      </w:rPr>
+    </w:lvl>
+    <w:lvl w:ilvl="8" w:tplc="04160005" w:tentative="1">
+      <w:start w:val="1"/>
+      <w:numFmt w:val="bullet"/>
+      <w:lvlText w:val=""/>
+      <w:lvlJc w:val="left"/>
+      <w:pPr>
+        <w:ind w:left="6780" w:hanging="360"/>
+      </w:pPr>
+      <w:rPr>
+        <w:rFonts w:ascii="Wingdings" w:hAnsi="Wingdings" w:hint="default"/>
+      </w:rPr>
+    </w:lvl>
+  </w:abstractNum>
   <w:num w:numId="1">
     <w:abstractNumId w:val="0"/>
+  </w:num>
+  <w:num w:numId="2">
+    <w:abstractNumId w:val="3"/>
+  </w:num>
+  <w:num w:numId="3">
+    <w:abstractNumId w:val="2"/>
+  </w:num>
+  <w:num w:numId="4">
+    <w:abstractNumId w:val="1"/>
   </w:num>
 </w:numbering>
 </file>
@@ -1502,7 +2559,6 @@
     <w:next w:val="Normal"/>
     <w:link w:val="Ttulo2Char"/>
     <w:uiPriority w:val="9"/>
-    <w:semiHidden/>
     <w:unhideWhenUsed/>
     <w:qFormat/>
     <w:rsid w:val="00CB0D2C"/>
@@ -1562,7 +2618,6 @@
     <w:basedOn w:val="Fontepargpadro"/>
     <w:link w:val="Ttulo2"/>
     <w:uiPriority w:val="9"/>
-    <w:semiHidden/>
     <w:rsid w:val="00CB0D2C"/>
     <w:rPr>
       <w:rFonts w:ascii="Times New Roman" w:eastAsiaTheme="majorEastAsia" w:hAnsi="Times New Roman" w:cstheme="majorBidi"/>

</xml_diff>